<commit_message>
Moodbard & fotos voor de site
</commit_message>
<xml_diff>
--- a/Documentatie Ik hou van hobby`s.docx
+++ b/Documentatie Ik hou van hobby`s.docx
@@ -586,14 +586,14 @@
           <w:r>
             <w:fldChar w:fldCharType="separate"/>
           </w:r>
-          <w:hyperlink w:anchor="_Toc115099965" w:history="1">
+          <w:hyperlink w:anchor="_Toc115176679" w:history="1">
             <w:r>
               <w:rPr>
                 <w:rStyle w:val="Hyperlink"/>
                 <w:noProof/>
                 <w:lang w:val="nl-NL"/>
               </w:rPr>
-              <w:t>Orientatie</w:t>
+              <w:t>Moodboard</w:t>
             </w:r>
             <w:r>
               <w:rPr>
@@ -614,7 +614,7 @@
                 <w:noProof/>
                 <w:webHidden/>
               </w:rPr>
-              <w:instrText xml:space="preserve"> PAGEREF _Toc115099965 \h </w:instrText>
+              <w:instrText xml:space="preserve"> PAGEREF _Toc115176679 \h </w:instrText>
             </w:r>
             <w:r>
               <w:rPr>
@@ -657,14 +657,14 @@
               <w:lang w:eastAsia="en-GB"/>
             </w:rPr>
           </w:pPr>
-          <w:hyperlink w:anchor="_Toc115099966" w:history="1">
+          <w:hyperlink w:anchor="_Toc115176680" w:history="1">
             <w:r>
               <w:rPr>
                 <w:rStyle w:val="Hyperlink"/>
                 <w:noProof/>
                 <w:lang w:val="nl-NL"/>
               </w:rPr>
-              <w:t>Moodboard</w:t>
+              <w:t>Storyboards</w:t>
             </w:r>
             <w:r>
               <w:rPr>
@@ -685,7 +685,7 @@
                 <w:noProof/>
                 <w:webHidden/>
               </w:rPr>
-              <w:instrText xml:space="preserve"> PAGEREF _Toc115099966 \h </w:instrText>
+              <w:instrText xml:space="preserve"> PAGEREF _Toc115176680 \h </w:instrText>
             </w:r>
             <w:r>
               <w:rPr>
@@ -728,14 +728,14 @@
               <w:lang w:eastAsia="en-GB"/>
             </w:rPr>
           </w:pPr>
-          <w:hyperlink w:anchor="_Toc115099967" w:history="1">
+          <w:hyperlink w:anchor="_Toc115176681" w:history="1">
             <w:r>
               <w:rPr>
                 <w:rStyle w:val="Hyperlink"/>
                 <w:noProof/>
                 <w:lang w:val="nl-NL"/>
               </w:rPr>
-              <w:t>Storyboards</w:t>
+              <w:t>Leanboard</w:t>
             </w:r>
             <w:r>
               <w:rPr>
@@ -756,7 +756,7 @@
                 <w:noProof/>
                 <w:webHidden/>
               </w:rPr>
-              <w:instrText xml:space="preserve"> PAGEREF _Toc115099967 \h </w:instrText>
+              <w:instrText xml:space="preserve"> PAGEREF _Toc115176681 \h </w:instrText>
             </w:r>
             <w:r>
               <w:rPr>
@@ -777,6 +777,361 @@
                 <w:webHidden/>
               </w:rPr>
               <w:t>4</w:t>
+            </w:r>
+            <w:r>
+              <w:rPr>
+                <w:noProof/>
+                <w:webHidden/>
+              </w:rPr>
+              <w:fldChar w:fldCharType="end"/>
+            </w:r>
+          </w:hyperlink>
+        </w:p>
+        <w:p>
+          <w:pPr>
+            <w:pStyle w:val="TOC2"/>
+            <w:tabs>
+              <w:tab w:val="right" w:leader="dot" w:pos="9062"/>
+            </w:tabs>
+            <w:rPr>
+              <w:rFonts w:eastAsiaTheme="minorEastAsia"/>
+              <w:noProof/>
+              <w:lang w:eastAsia="en-GB"/>
+            </w:rPr>
+          </w:pPr>
+          <w:hyperlink w:anchor="_Toc115176682" w:history="1">
+            <w:r>
+              <w:rPr>
+                <w:rStyle w:val="Hyperlink"/>
+                <w:noProof/>
+                <w:lang w:val="nl-NL"/>
+              </w:rPr>
+              <w:t>Orientatie</w:t>
+            </w:r>
+            <w:r>
+              <w:rPr>
+                <w:noProof/>
+                <w:webHidden/>
+              </w:rPr>
+              <w:tab/>
+            </w:r>
+            <w:r>
+              <w:rPr>
+                <w:noProof/>
+                <w:webHidden/>
+              </w:rPr>
+              <w:fldChar w:fldCharType="begin"/>
+            </w:r>
+            <w:r>
+              <w:rPr>
+                <w:noProof/>
+                <w:webHidden/>
+              </w:rPr>
+              <w:instrText xml:space="preserve"> PAGEREF _Toc115176682 \h </w:instrText>
+            </w:r>
+            <w:r>
+              <w:rPr>
+                <w:noProof/>
+                <w:webHidden/>
+              </w:rPr>
+            </w:r>
+            <w:r>
+              <w:rPr>
+                <w:noProof/>
+                <w:webHidden/>
+              </w:rPr>
+              <w:fldChar w:fldCharType="separate"/>
+            </w:r>
+            <w:r>
+              <w:rPr>
+                <w:noProof/>
+                <w:webHidden/>
+              </w:rPr>
+              <w:t>4</w:t>
+            </w:r>
+            <w:r>
+              <w:rPr>
+                <w:noProof/>
+                <w:webHidden/>
+              </w:rPr>
+              <w:fldChar w:fldCharType="end"/>
+            </w:r>
+          </w:hyperlink>
+        </w:p>
+        <w:p>
+          <w:pPr>
+            <w:pStyle w:val="TOC2"/>
+            <w:tabs>
+              <w:tab w:val="right" w:leader="dot" w:pos="9062"/>
+            </w:tabs>
+            <w:rPr>
+              <w:rFonts w:eastAsiaTheme="minorEastAsia"/>
+              <w:noProof/>
+              <w:lang w:eastAsia="en-GB"/>
+            </w:rPr>
+          </w:pPr>
+          <w:hyperlink w:anchor="_Toc115176683" w:history="1">
+            <w:r>
+              <w:rPr>
+                <w:rStyle w:val="Hyperlink"/>
+                <w:noProof/>
+                <w:lang w:val="nl-NL"/>
+              </w:rPr>
+              <w:t>Challenge Doelen</w:t>
+            </w:r>
+            <w:r>
+              <w:rPr>
+                <w:noProof/>
+                <w:webHidden/>
+              </w:rPr>
+              <w:tab/>
+            </w:r>
+            <w:r>
+              <w:rPr>
+                <w:noProof/>
+                <w:webHidden/>
+              </w:rPr>
+              <w:fldChar w:fldCharType="begin"/>
+            </w:r>
+            <w:r>
+              <w:rPr>
+                <w:noProof/>
+                <w:webHidden/>
+              </w:rPr>
+              <w:instrText xml:space="preserve"> PAGEREF _Toc115176683 \h </w:instrText>
+            </w:r>
+            <w:r>
+              <w:rPr>
+                <w:noProof/>
+                <w:webHidden/>
+              </w:rPr>
+            </w:r>
+            <w:r>
+              <w:rPr>
+                <w:noProof/>
+                <w:webHidden/>
+              </w:rPr>
+              <w:fldChar w:fldCharType="separate"/>
+            </w:r>
+            <w:r>
+              <w:rPr>
+                <w:noProof/>
+                <w:webHidden/>
+              </w:rPr>
+              <w:t>5</w:t>
+            </w:r>
+            <w:r>
+              <w:rPr>
+                <w:noProof/>
+                <w:webHidden/>
+              </w:rPr>
+              <w:fldChar w:fldCharType="end"/>
+            </w:r>
+          </w:hyperlink>
+        </w:p>
+        <w:p>
+          <w:pPr>
+            <w:pStyle w:val="TOC2"/>
+            <w:tabs>
+              <w:tab w:val="right" w:leader="dot" w:pos="9062"/>
+            </w:tabs>
+            <w:rPr>
+              <w:rFonts w:eastAsiaTheme="minorEastAsia"/>
+              <w:noProof/>
+              <w:lang w:eastAsia="en-GB"/>
+            </w:rPr>
+          </w:pPr>
+          <w:hyperlink w:anchor="_Toc115176684" w:history="1">
+            <w:r>
+              <w:rPr>
+                <w:rStyle w:val="Hyperlink"/>
+                <w:noProof/>
+                <w:lang w:val="nl-NL"/>
+              </w:rPr>
+              <w:t>Resultaten</w:t>
+            </w:r>
+            <w:r>
+              <w:rPr>
+                <w:noProof/>
+                <w:webHidden/>
+              </w:rPr>
+              <w:tab/>
+            </w:r>
+            <w:r>
+              <w:rPr>
+                <w:noProof/>
+                <w:webHidden/>
+              </w:rPr>
+              <w:fldChar w:fldCharType="begin"/>
+            </w:r>
+            <w:r>
+              <w:rPr>
+                <w:noProof/>
+                <w:webHidden/>
+              </w:rPr>
+              <w:instrText xml:space="preserve"> PAGEREF _Toc115176684 \h </w:instrText>
+            </w:r>
+            <w:r>
+              <w:rPr>
+                <w:noProof/>
+                <w:webHidden/>
+              </w:rPr>
+            </w:r>
+            <w:r>
+              <w:rPr>
+                <w:noProof/>
+                <w:webHidden/>
+              </w:rPr>
+              <w:fldChar w:fldCharType="separate"/>
+            </w:r>
+            <w:r>
+              <w:rPr>
+                <w:noProof/>
+                <w:webHidden/>
+              </w:rPr>
+              <w:t>6</w:t>
+            </w:r>
+            <w:r>
+              <w:rPr>
+                <w:noProof/>
+                <w:webHidden/>
+              </w:rPr>
+              <w:fldChar w:fldCharType="end"/>
+            </w:r>
+          </w:hyperlink>
+        </w:p>
+        <w:p>
+          <w:pPr>
+            <w:pStyle w:val="TOC2"/>
+            <w:tabs>
+              <w:tab w:val="right" w:leader="dot" w:pos="9062"/>
+            </w:tabs>
+            <w:rPr>
+              <w:rFonts w:eastAsiaTheme="minorEastAsia"/>
+              <w:noProof/>
+              <w:lang w:eastAsia="en-GB"/>
+            </w:rPr>
+          </w:pPr>
+          <w:hyperlink w:anchor="_Toc115176685" w:history="1">
+            <w:r>
+              <w:rPr>
+                <w:rStyle w:val="Hyperlink"/>
+                <w:noProof/>
+                <w:lang w:val="nl-NL"/>
+              </w:rPr>
+              <w:t>Taken</w:t>
+            </w:r>
+            <w:r>
+              <w:rPr>
+                <w:noProof/>
+                <w:webHidden/>
+              </w:rPr>
+              <w:tab/>
+            </w:r>
+            <w:r>
+              <w:rPr>
+                <w:noProof/>
+                <w:webHidden/>
+              </w:rPr>
+              <w:fldChar w:fldCharType="begin"/>
+            </w:r>
+            <w:r>
+              <w:rPr>
+                <w:noProof/>
+                <w:webHidden/>
+              </w:rPr>
+              <w:instrText xml:space="preserve"> PAGEREF _Toc115176685 \h </w:instrText>
+            </w:r>
+            <w:r>
+              <w:rPr>
+                <w:noProof/>
+                <w:webHidden/>
+              </w:rPr>
+            </w:r>
+            <w:r>
+              <w:rPr>
+                <w:noProof/>
+                <w:webHidden/>
+              </w:rPr>
+              <w:fldChar w:fldCharType="separate"/>
+            </w:r>
+            <w:r>
+              <w:rPr>
+                <w:noProof/>
+                <w:webHidden/>
+              </w:rPr>
+              <w:t>7</w:t>
+            </w:r>
+            <w:r>
+              <w:rPr>
+                <w:noProof/>
+                <w:webHidden/>
+              </w:rPr>
+              <w:fldChar w:fldCharType="end"/>
+            </w:r>
+          </w:hyperlink>
+        </w:p>
+        <w:p>
+          <w:pPr>
+            <w:pStyle w:val="TOC2"/>
+            <w:tabs>
+              <w:tab w:val="right" w:leader="dot" w:pos="9062"/>
+            </w:tabs>
+            <w:rPr>
+              <w:rFonts w:eastAsiaTheme="minorEastAsia"/>
+              <w:noProof/>
+              <w:lang w:eastAsia="en-GB"/>
+            </w:rPr>
+          </w:pPr>
+          <w:hyperlink w:anchor="_Toc115176686" w:history="1">
+            <w:r>
+              <w:rPr>
+                <w:rStyle w:val="Hyperlink"/>
+                <w:noProof/>
+                <w:lang w:val="nl-NL"/>
+              </w:rPr>
+              <w:t>Planning</w:t>
+            </w:r>
+            <w:r>
+              <w:rPr>
+                <w:noProof/>
+                <w:webHidden/>
+              </w:rPr>
+              <w:tab/>
+            </w:r>
+            <w:r>
+              <w:rPr>
+                <w:noProof/>
+                <w:webHidden/>
+              </w:rPr>
+              <w:fldChar w:fldCharType="begin"/>
+            </w:r>
+            <w:r>
+              <w:rPr>
+                <w:noProof/>
+                <w:webHidden/>
+              </w:rPr>
+              <w:instrText xml:space="preserve"> PAGEREF _Toc115176686 \h </w:instrText>
+            </w:r>
+            <w:r>
+              <w:rPr>
+                <w:noProof/>
+                <w:webHidden/>
+              </w:rPr>
+            </w:r>
+            <w:r>
+              <w:rPr>
+                <w:noProof/>
+                <w:webHidden/>
+              </w:rPr>
+              <w:fldChar w:fldCharType="separate"/>
+            </w:r>
+            <w:r>
+              <w:rPr>
+                <w:noProof/>
+                <w:webHidden/>
+              </w:rPr>
+              <w:t>8</w:t>
             </w:r>
             <w:r>
               <w:rPr>
@@ -799,14 +1154,14 @@
               <w:lang w:eastAsia="en-GB"/>
             </w:rPr>
           </w:pPr>
-          <w:hyperlink w:anchor="_Toc115099968" w:history="1">
+          <w:hyperlink w:anchor="_Toc115176687" w:history="1">
             <w:r>
               <w:rPr>
                 <w:rStyle w:val="Hyperlink"/>
                 <w:noProof/>
                 <w:lang w:val="nl-NL"/>
               </w:rPr>
-              <w:t>Leanboard</w:t>
+              <w:t>Strokenplanning</w:t>
             </w:r>
             <w:r>
               <w:rPr>
@@ -827,362 +1182,7 @@
                 <w:noProof/>
                 <w:webHidden/>
               </w:rPr>
-              <w:instrText xml:space="preserve"> PAGEREF _Toc115099968 \h </w:instrText>
-            </w:r>
-            <w:r>
-              <w:rPr>
-                <w:noProof/>
-                <w:webHidden/>
-              </w:rPr>
-            </w:r>
-            <w:r>
-              <w:rPr>
-                <w:noProof/>
-                <w:webHidden/>
-              </w:rPr>
-              <w:fldChar w:fldCharType="separate"/>
-            </w:r>
-            <w:r>
-              <w:rPr>
-                <w:noProof/>
-                <w:webHidden/>
-              </w:rPr>
-              <w:t>5</w:t>
-            </w:r>
-            <w:r>
-              <w:rPr>
-                <w:noProof/>
-                <w:webHidden/>
-              </w:rPr>
-              <w:fldChar w:fldCharType="end"/>
-            </w:r>
-          </w:hyperlink>
-        </w:p>
-        <w:p>
-          <w:pPr>
-            <w:pStyle w:val="TOC2"/>
-            <w:tabs>
-              <w:tab w:val="right" w:leader="dot" w:pos="9062"/>
-            </w:tabs>
-            <w:rPr>
-              <w:rFonts w:eastAsiaTheme="minorEastAsia"/>
-              <w:noProof/>
-              <w:lang w:eastAsia="en-GB"/>
-            </w:rPr>
-          </w:pPr>
-          <w:hyperlink w:anchor="_Toc115099969" w:history="1">
-            <w:r>
-              <w:rPr>
-                <w:rStyle w:val="Hyperlink"/>
-                <w:noProof/>
-                <w:lang w:val="nl-NL"/>
-              </w:rPr>
-              <w:t>Orientatie</w:t>
-            </w:r>
-            <w:r>
-              <w:rPr>
-                <w:noProof/>
-                <w:webHidden/>
-              </w:rPr>
-              <w:tab/>
-            </w:r>
-            <w:r>
-              <w:rPr>
-                <w:noProof/>
-                <w:webHidden/>
-              </w:rPr>
-              <w:fldChar w:fldCharType="begin"/>
-            </w:r>
-            <w:r>
-              <w:rPr>
-                <w:noProof/>
-                <w:webHidden/>
-              </w:rPr>
-              <w:instrText xml:space="preserve"> PAGEREF _Toc115099969 \h </w:instrText>
-            </w:r>
-            <w:r>
-              <w:rPr>
-                <w:noProof/>
-                <w:webHidden/>
-              </w:rPr>
-            </w:r>
-            <w:r>
-              <w:rPr>
-                <w:noProof/>
-                <w:webHidden/>
-              </w:rPr>
-              <w:fldChar w:fldCharType="separate"/>
-            </w:r>
-            <w:r>
-              <w:rPr>
-                <w:noProof/>
-                <w:webHidden/>
-              </w:rPr>
-              <w:t>5</w:t>
-            </w:r>
-            <w:r>
-              <w:rPr>
-                <w:noProof/>
-                <w:webHidden/>
-              </w:rPr>
-              <w:fldChar w:fldCharType="end"/>
-            </w:r>
-          </w:hyperlink>
-        </w:p>
-        <w:p>
-          <w:pPr>
-            <w:pStyle w:val="TOC2"/>
-            <w:tabs>
-              <w:tab w:val="right" w:leader="dot" w:pos="9062"/>
-            </w:tabs>
-            <w:rPr>
-              <w:rFonts w:eastAsiaTheme="minorEastAsia"/>
-              <w:noProof/>
-              <w:lang w:eastAsia="en-GB"/>
-            </w:rPr>
-          </w:pPr>
-          <w:hyperlink w:anchor="_Toc115099970" w:history="1">
-            <w:r>
-              <w:rPr>
-                <w:rStyle w:val="Hyperlink"/>
-                <w:noProof/>
-                <w:lang w:val="nl-NL"/>
-              </w:rPr>
-              <w:t>Challenge Doelen</w:t>
-            </w:r>
-            <w:r>
-              <w:rPr>
-                <w:noProof/>
-                <w:webHidden/>
-              </w:rPr>
-              <w:tab/>
-            </w:r>
-            <w:r>
-              <w:rPr>
-                <w:noProof/>
-                <w:webHidden/>
-              </w:rPr>
-              <w:fldChar w:fldCharType="begin"/>
-            </w:r>
-            <w:r>
-              <w:rPr>
-                <w:noProof/>
-                <w:webHidden/>
-              </w:rPr>
-              <w:instrText xml:space="preserve"> PAGEREF _Toc115099970 \h </w:instrText>
-            </w:r>
-            <w:r>
-              <w:rPr>
-                <w:noProof/>
-                <w:webHidden/>
-              </w:rPr>
-            </w:r>
-            <w:r>
-              <w:rPr>
-                <w:noProof/>
-                <w:webHidden/>
-              </w:rPr>
-              <w:fldChar w:fldCharType="separate"/>
-            </w:r>
-            <w:r>
-              <w:rPr>
-                <w:noProof/>
-                <w:webHidden/>
-              </w:rPr>
-              <w:t>6</w:t>
-            </w:r>
-            <w:r>
-              <w:rPr>
-                <w:noProof/>
-                <w:webHidden/>
-              </w:rPr>
-              <w:fldChar w:fldCharType="end"/>
-            </w:r>
-          </w:hyperlink>
-        </w:p>
-        <w:p>
-          <w:pPr>
-            <w:pStyle w:val="TOC2"/>
-            <w:tabs>
-              <w:tab w:val="right" w:leader="dot" w:pos="9062"/>
-            </w:tabs>
-            <w:rPr>
-              <w:rFonts w:eastAsiaTheme="minorEastAsia"/>
-              <w:noProof/>
-              <w:lang w:eastAsia="en-GB"/>
-            </w:rPr>
-          </w:pPr>
-          <w:hyperlink w:anchor="_Toc115099971" w:history="1">
-            <w:r>
-              <w:rPr>
-                <w:rStyle w:val="Hyperlink"/>
-                <w:noProof/>
-                <w:lang w:val="nl-NL"/>
-              </w:rPr>
-              <w:t>Resultaten</w:t>
-            </w:r>
-            <w:r>
-              <w:rPr>
-                <w:noProof/>
-                <w:webHidden/>
-              </w:rPr>
-              <w:tab/>
-            </w:r>
-            <w:r>
-              <w:rPr>
-                <w:noProof/>
-                <w:webHidden/>
-              </w:rPr>
-              <w:fldChar w:fldCharType="begin"/>
-            </w:r>
-            <w:r>
-              <w:rPr>
-                <w:noProof/>
-                <w:webHidden/>
-              </w:rPr>
-              <w:instrText xml:space="preserve"> PAGEREF _Toc115099971 \h </w:instrText>
-            </w:r>
-            <w:r>
-              <w:rPr>
-                <w:noProof/>
-                <w:webHidden/>
-              </w:rPr>
-            </w:r>
-            <w:r>
-              <w:rPr>
-                <w:noProof/>
-                <w:webHidden/>
-              </w:rPr>
-              <w:fldChar w:fldCharType="separate"/>
-            </w:r>
-            <w:r>
-              <w:rPr>
-                <w:noProof/>
-                <w:webHidden/>
-              </w:rPr>
-              <w:t>7</w:t>
-            </w:r>
-            <w:r>
-              <w:rPr>
-                <w:noProof/>
-                <w:webHidden/>
-              </w:rPr>
-              <w:fldChar w:fldCharType="end"/>
-            </w:r>
-          </w:hyperlink>
-        </w:p>
-        <w:p>
-          <w:pPr>
-            <w:pStyle w:val="TOC2"/>
-            <w:tabs>
-              <w:tab w:val="right" w:leader="dot" w:pos="9062"/>
-            </w:tabs>
-            <w:rPr>
-              <w:rFonts w:eastAsiaTheme="minorEastAsia"/>
-              <w:noProof/>
-              <w:lang w:eastAsia="en-GB"/>
-            </w:rPr>
-          </w:pPr>
-          <w:hyperlink w:anchor="_Toc115099972" w:history="1">
-            <w:r>
-              <w:rPr>
-                <w:rStyle w:val="Hyperlink"/>
-                <w:noProof/>
-                <w:lang w:val="nl-NL"/>
-              </w:rPr>
-              <w:t>Taken</w:t>
-            </w:r>
-            <w:r>
-              <w:rPr>
-                <w:noProof/>
-                <w:webHidden/>
-              </w:rPr>
-              <w:tab/>
-            </w:r>
-            <w:r>
-              <w:rPr>
-                <w:noProof/>
-                <w:webHidden/>
-              </w:rPr>
-              <w:fldChar w:fldCharType="begin"/>
-            </w:r>
-            <w:r>
-              <w:rPr>
-                <w:noProof/>
-                <w:webHidden/>
-              </w:rPr>
-              <w:instrText xml:space="preserve"> PAGEREF _Toc115099972 \h </w:instrText>
-            </w:r>
-            <w:r>
-              <w:rPr>
-                <w:noProof/>
-                <w:webHidden/>
-              </w:rPr>
-            </w:r>
-            <w:r>
-              <w:rPr>
-                <w:noProof/>
-                <w:webHidden/>
-              </w:rPr>
-              <w:fldChar w:fldCharType="separate"/>
-            </w:r>
-            <w:r>
-              <w:rPr>
-                <w:noProof/>
-                <w:webHidden/>
-              </w:rPr>
-              <w:t>8</w:t>
-            </w:r>
-            <w:r>
-              <w:rPr>
-                <w:noProof/>
-                <w:webHidden/>
-              </w:rPr>
-              <w:fldChar w:fldCharType="end"/>
-            </w:r>
-          </w:hyperlink>
-        </w:p>
-        <w:p>
-          <w:pPr>
-            <w:pStyle w:val="TOC2"/>
-            <w:tabs>
-              <w:tab w:val="right" w:leader="dot" w:pos="9062"/>
-            </w:tabs>
-            <w:rPr>
-              <w:rFonts w:eastAsiaTheme="minorEastAsia"/>
-              <w:noProof/>
-              <w:lang w:eastAsia="en-GB"/>
-            </w:rPr>
-          </w:pPr>
-          <w:hyperlink w:anchor="_Toc115099973" w:history="1">
-            <w:r>
-              <w:rPr>
-                <w:rStyle w:val="Hyperlink"/>
-                <w:noProof/>
-                <w:lang w:val="nl-NL"/>
-              </w:rPr>
-              <w:t>Planning</w:t>
-            </w:r>
-            <w:r>
-              <w:rPr>
-                <w:noProof/>
-                <w:webHidden/>
-              </w:rPr>
-              <w:tab/>
-            </w:r>
-            <w:r>
-              <w:rPr>
-                <w:noProof/>
-                <w:webHidden/>
-              </w:rPr>
-              <w:fldChar w:fldCharType="begin"/>
-            </w:r>
-            <w:r>
-              <w:rPr>
-                <w:noProof/>
-                <w:webHidden/>
-              </w:rPr>
-              <w:instrText xml:space="preserve"> PAGEREF _Toc115099973 \h </w:instrText>
+              <w:instrText xml:space="preserve"> PAGEREF _Toc115176687 \h </w:instrText>
             </w:r>
             <w:r>
               <w:rPr>
@@ -1225,14 +1225,14 @@
               <w:lang w:eastAsia="en-GB"/>
             </w:rPr>
           </w:pPr>
-          <w:hyperlink w:anchor="_Toc115099974" w:history="1">
+          <w:hyperlink w:anchor="_Toc115176688" w:history="1">
             <w:r>
               <w:rPr>
                 <w:rStyle w:val="Hyperlink"/>
                 <w:noProof/>
                 <w:lang w:val="nl-NL"/>
               </w:rPr>
-              <w:t>Strokenplanning</w:t>
+              <w:t>Github</w:t>
             </w:r>
             <w:r>
               <w:rPr>
@@ -1253,7 +1253,7 @@
                 <w:noProof/>
                 <w:webHidden/>
               </w:rPr>
-              <w:instrText xml:space="preserve"> PAGEREF _Toc115099974 \h </w:instrText>
+              <w:instrText xml:space="preserve"> PAGEREF _Toc115176688 \h </w:instrText>
             </w:r>
             <w:r>
               <w:rPr>
@@ -1274,77 +1274,6 @@
                 <w:webHidden/>
               </w:rPr>
               <w:t>10</w:t>
-            </w:r>
-            <w:r>
-              <w:rPr>
-                <w:noProof/>
-                <w:webHidden/>
-              </w:rPr>
-              <w:fldChar w:fldCharType="end"/>
-            </w:r>
-          </w:hyperlink>
-        </w:p>
-        <w:p>
-          <w:pPr>
-            <w:pStyle w:val="TOC1"/>
-            <w:tabs>
-              <w:tab w:val="right" w:leader="dot" w:pos="9062"/>
-            </w:tabs>
-            <w:rPr>
-              <w:rFonts w:eastAsiaTheme="minorEastAsia"/>
-              <w:noProof/>
-              <w:lang w:eastAsia="en-GB"/>
-            </w:rPr>
-          </w:pPr>
-          <w:hyperlink w:anchor="_Toc115099975" w:history="1">
-            <w:r>
-              <w:rPr>
-                <w:rStyle w:val="Hyperlink"/>
-                <w:noProof/>
-                <w:lang w:val="nl-NL"/>
-              </w:rPr>
-              <w:t>Github</w:t>
-            </w:r>
-            <w:r>
-              <w:rPr>
-                <w:noProof/>
-                <w:webHidden/>
-              </w:rPr>
-              <w:tab/>
-            </w:r>
-            <w:r>
-              <w:rPr>
-                <w:noProof/>
-                <w:webHidden/>
-              </w:rPr>
-              <w:fldChar w:fldCharType="begin"/>
-            </w:r>
-            <w:r>
-              <w:rPr>
-                <w:noProof/>
-                <w:webHidden/>
-              </w:rPr>
-              <w:instrText xml:space="preserve"> PAGEREF _Toc115099975 \h </w:instrText>
-            </w:r>
-            <w:r>
-              <w:rPr>
-                <w:noProof/>
-                <w:webHidden/>
-              </w:rPr>
-            </w:r>
-            <w:r>
-              <w:rPr>
-                <w:noProof/>
-                <w:webHidden/>
-              </w:rPr>
-              <w:fldChar w:fldCharType="separate"/>
-            </w:r>
-            <w:r>
-              <w:rPr>
-                <w:noProof/>
-                <w:webHidden/>
-              </w:rPr>
-              <w:t>11</w:t>
             </w:r>
             <w:r>
               <w:rPr>
@@ -1407,13 +1336,12 @@
       <w:pPr>
         <w:pStyle w:val="Heading1"/>
         <w:rPr>
-          <w:rStyle w:val="Heading1Char"/>
           <w:sz w:val="72"/>
           <w:szCs w:val="72"/>
           <w:lang w:val="nl-NL"/>
         </w:rPr>
       </w:pPr>
-      <w:bookmarkStart w:id="0" w:name="_Toc115099965"/>
+      <w:bookmarkStart w:id="0" w:name="_Toc115176679"/>
       <w:r>
         <w:rPr>
           <w:sz w:val="72"/>
@@ -1421,67 +1349,9 @@
           <w:lang w:val="nl-NL"/>
         </w:rPr>
         <w:lastRenderedPageBreak/>
-        <w:t>O</w:t>
-      </w:r>
-      <w:r>
-        <w:rPr>
-          <w:rStyle w:val="Heading1Char"/>
-          <w:sz w:val="72"/>
-          <w:szCs w:val="72"/>
-          <w:lang w:val="nl-NL"/>
-        </w:rPr>
-        <w:t>rientatie</w:t>
+        <w:t>Moodboard</w:t>
       </w:r>
       <w:bookmarkEnd w:id="0"/>
-      <w:r>
-        <w:rPr>
-          <w:rStyle w:val="Heading1Char"/>
-          <w:sz w:val="72"/>
-          <w:szCs w:val="72"/>
-          <w:lang w:val="nl-NL"/>
-        </w:rPr>
-        <w:t xml:space="preserve"> </w:t>
-      </w:r>
-    </w:p>
-    <w:p>
-      <w:pPr>
-        <w:rPr>
-          <w:rStyle w:val="Heading1Char"/>
-          <w:sz w:val="72"/>
-          <w:szCs w:val="72"/>
-          <w:lang w:val="nl-NL"/>
-        </w:rPr>
-      </w:pPr>
-      <w:r>
-        <w:rPr>
-          <w:rStyle w:val="Heading1Char"/>
-          <w:sz w:val="72"/>
-          <w:szCs w:val="72"/>
-          <w:lang w:val="nl-NL"/>
-        </w:rPr>
-        <w:br w:type="page"/>
-      </w:r>
-    </w:p>
-    <w:p>
-      <w:pPr>
-        <w:pStyle w:val="Heading1"/>
-        <w:rPr>
-          <w:sz w:val="72"/>
-          <w:szCs w:val="72"/>
-          <w:lang w:val="nl-NL"/>
-        </w:rPr>
-      </w:pPr>
-      <w:bookmarkStart w:id="1" w:name="_Toc115099966"/>
-      <w:r>
-        <w:rPr>
-          <w:sz w:val="72"/>
-          <w:szCs w:val="72"/>
-          <w:lang w:val="nl-NL"/>
-        </w:rPr>
-        <w:lastRenderedPageBreak/>
-        <w:t>Moodboard</w:t>
-      </w:r>
-      <w:bookmarkEnd w:id="1"/>
     </w:p>
     <w:p>
       <w:pPr>
@@ -1494,6 +1364,60 @@
           <w:lang w:val="nl-NL"/>
         </w:rPr>
         <w:t>We hebben de moodboard gemaakt door te gaan kijken wat de hobb`s zijn van ons 4 en kijken naar welke kleuren we wilde gebruiken allemaal zodat we een fatsoenlijk beeld van de stijl van de webiste konden neerzetten, hieronder zie je het moodboard volledig uitgewerkt.</w:t>
+      </w:r>
+    </w:p>
+    <w:p>
+      <w:pPr>
+        <w:rPr>
+          <w:lang w:val="nl-NL"/>
+        </w:rPr>
+      </w:pPr>
+      <w:r>
+        <w:rPr>
+          <w:noProof/>
+          <w:lang w:val="nl-NL"/>
+        </w:rPr>
+        <w:drawing>
+          <wp:inline distT="0" distB="0" distL="0" distR="0" wp14:anchorId="264C7F6B" wp14:editId="09A584EA">
+            <wp:extent cx="5760720" cy="4608195"/>
+            <wp:effectExtent l="0" t="0" r="0" b="1905"/>
+            <wp:docPr id="2" name="Picture 2" descr="A picture containing graphical user interface&#10;&#10;Description automatically generated"/>
+            <wp:cNvGraphicFramePr>
+              <a:graphicFrameLocks xmlns:a="http://schemas.openxmlformats.org/drawingml/2006/main" noChangeAspect="1"/>
+            </wp:cNvGraphicFramePr>
+            <a:graphic xmlns:a="http://schemas.openxmlformats.org/drawingml/2006/main">
+              <a:graphicData uri="http://schemas.openxmlformats.org/drawingml/2006/picture">
+                <pic:pic xmlns:pic="http://schemas.openxmlformats.org/drawingml/2006/picture">
+                  <pic:nvPicPr>
+                    <pic:cNvPr id="2" name="Picture 2" descr="A picture containing graphical user interface&#10;&#10;Description automatically generated"/>
+                    <pic:cNvPicPr/>
+                  </pic:nvPicPr>
+                  <pic:blipFill>
+                    <a:blip r:embed="rId8" cstate="print">
+                      <a:extLst>
+                        <a:ext uri="{28A0092B-C50C-407E-A947-70E740481C1C}">
+                          <a14:useLocalDpi xmlns:a14="http://schemas.microsoft.com/office/drawing/2010/main" val="0"/>
+                        </a:ext>
+                      </a:extLst>
+                    </a:blip>
+                    <a:stretch>
+                      <a:fillRect/>
+                    </a:stretch>
+                  </pic:blipFill>
+                  <pic:spPr>
+                    <a:xfrm>
+                      <a:off x="0" y="0"/>
+                      <a:ext cx="5760720" cy="4608195"/>
+                    </a:xfrm>
+                    <a:prstGeom prst="rect">
+                      <a:avLst/>
+                    </a:prstGeom>
+                  </pic:spPr>
+                </pic:pic>
+              </a:graphicData>
+            </a:graphic>
+          </wp:inline>
+        </w:drawing>
       </w:r>
     </w:p>
     <w:p>
@@ -1531,7 +1455,7 @@
           <w:lang w:val="nl-NL"/>
         </w:rPr>
       </w:pPr>
-      <w:bookmarkStart w:id="2" w:name="_Toc115099967"/>
+      <w:bookmarkStart w:id="1" w:name="_Toc115176680"/>
       <w:r>
         <w:rPr>
           <w:sz w:val="72"/>
@@ -1541,7 +1465,7 @@
         <w:lastRenderedPageBreak/>
         <w:t>Storyboards</w:t>
       </w:r>
-      <w:bookmarkEnd w:id="2"/>
+      <w:bookmarkEnd w:id="1"/>
     </w:p>
     <w:p>
       <w:pPr>
@@ -1578,7 +1502,7 @@
                     <pic:cNvPicPr/>
                   </pic:nvPicPr>
                   <pic:blipFill>
-                    <a:blip r:embed="rId8" cstate="print">
+                    <a:blip r:embed="rId9" cstate="print">
                       <a:extLst>
                         <a:ext uri="{28A0092B-C50C-407E-A947-70E740481C1C}">
                           <a14:useLocalDpi xmlns:a14="http://schemas.microsoft.com/office/drawing/2010/main" val="0"/>
@@ -1665,7 +1589,7 @@
           <w:lang w:val="nl-NL"/>
         </w:rPr>
       </w:pPr>
-      <w:bookmarkStart w:id="3" w:name="_Toc115099968"/>
+      <w:bookmarkStart w:id="2" w:name="_Toc115176681"/>
       <w:r>
         <w:rPr>
           <w:sz w:val="72"/>
@@ -1675,23 +1599,23 @@
         <w:lastRenderedPageBreak/>
         <w:t>Leanboard</w:t>
       </w:r>
+      <w:bookmarkEnd w:id="2"/>
+    </w:p>
+    <w:p>
+      <w:pPr>
+        <w:pStyle w:val="Heading2"/>
+        <w:rPr>
+          <w:lang w:val="nl-NL"/>
+        </w:rPr>
+      </w:pPr>
+      <w:bookmarkStart w:id="3" w:name="_Toc115176682"/>
+      <w:r>
+        <w:rPr>
+          <w:lang w:val="nl-NL"/>
+        </w:rPr>
+        <w:t>Orientatie</w:t>
+      </w:r>
       <w:bookmarkEnd w:id="3"/>
-    </w:p>
-    <w:p>
-      <w:pPr>
-        <w:pStyle w:val="Heading2"/>
-        <w:rPr>
-          <w:lang w:val="nl-NL"/>
-        </w:rPr>
-      </w:pPr>
-      <w:bookmarkStart w:id="4" w:name="_Toc115099969"/>
-      <w:r>
-        <w:rPr>
-          <w:lang w:val="nl-NL"/>
-        </w:rPr>
-        <w:t>Orientatie</w:t>
-      </w:r>
-      <w:bookmarkEnd w:id="4"/>
     </w:p>
     <w:p>
       <w:pPr>
@@ -1943,7 +1867,7 @@
           <w:lang w:val="nl-NL"/>
         </w:rPr>
       </w:pPr>
-      <w:bookmarkStart w:id="5" w:name="_Toc115099970"/>
+      <w:bookmarkStart w:id="4" w:name="_Toc115176683"/>
       <w:r>
         <w:rPr>
           <w:lang w:val="nl-NL"/>
@@ -1951,7 +1875,7 @@
         <w:lastRenderedPageBreak/>
         <w:t>Challenge Doelen</w:t>
       </w:r>
-      <w:bookmarkEnd w:id="5"/>
+      <w:bookmarkEnd w:id="4"/>
     </w:p>
     <w:p>
       <w:pPr>
@@ -2212,7 +2136,7 @@
           <w:lang w:val="nl-NL"/>
         </w:rPr>
       </w:pPr>
-      <w:bookmarkStart w:id="6" w:name="_Toc115099971"/>
+      <w:bookmarkStart w:id="5" w:name="_Toc115176684"/>
       <w:r>
         <w:rPr>
           <w:lang w:val="nl-NL"/>
@@ -2220,7 +2144,7 @@
         <w:lastRenderedPageBreak/>
         <w:t>Resultaten</w:t>
       </w:r>
-      <w:bookmarkEnd w:id="6"/>
+      <w:bookmarkEnd w:id="5"/>
     </w:p>
     <w:p>
       <w:pPr>
@@ -2487,7 +2411,7 @@
           <w:lang w:val="nl-NL"/>
         </w:rPr>
       </w:pPr>
-      <w:bookmarkStart w:id="7" w:name="_Toc115099972"/>
+      <w:bookmarkStart w:id="6" w:name="_Toc115176685"/>
       <w:r>
         <w:rPr>
           <w:lang w:val="nl-NL"/>
@@ -2495,7 +2419,7 @@
         <w:lastRenderedPageBreak/>
         <w:t>Taken</w:t>
       </w:r>
-      <w:bookmarkEnd w:id="7"/>
+      <w:bookmarkEnd w:id="6"/>
     </w:p>
     <w:p>
       <w:pPr>
@@ -2774,7 +2698,7 @@
           <w:lang w:val="nl-NL"/>
         </w:rPr>
       </w:pPr>
-      <w:bookmarkStart w:id="8" w:name="_Toc115099973"/>
+      <w:bookmarkStart w:id="7" w:name="_Toc115176686"/>
       <w:r>
         <w:rPr>
           <w:lang w:val="nl-NL"/>
@@ -2782,7 +2706,7 @@
         <w:lastRenderedPageBreak/>
         <w:t>Planning</w:t>
       </w:r>
-      <w:bookmarkEnd w:id="8"/>
+      <w:bookmarkEnd w:id="7"/>
     </w:p>
     <w:p>
       <w:pPr>
@@ -2929,7 +2853,7 @@
           <w:lang w:val="nl-NL"/>
         </w:rPr>
       </w:pPr>
-      <w:bookmarkStart w:id="9" w:name="_Toc115099974"/>
+      <w:bookmarkStart w:id="8" w:name="_Toc115176687"/>
       <w:r>
         <w:rPr>
           <w:sz w:val="72"/>
@@ -2939,7 +2863,7 @@
         <w:lastRenderedPageBreak/>
         <w:t>Strokenplanning</w:t>
       </w:r>
-      <w:bookmarkEnd w:id="9"/>
+      <w:bookmarkEnd w:id="8"/>
     </w:p>
     <w:p>
       <w:pPr>
@@ -2969,7 +2893,7 @@
           <w:lang w:val="nl-NL"/>
         </w:rPr>
       </w:pPr>
-      <w:bookmarkStart w:id="10" w:name="_Toc115099975"/>
+      <w:bookmarkStart w:id="9" w:name="_Toc115176688"/>
       <w:r>
         <w:rPr>
           <w:sz w:val="72"/>
@@ -2979,10 +2903,10 @@
         <w:lastRenderedPageBreak/>
         <w:t>Github</w:t>
       </w:r>
-      <w:bookmarkEnd w:id="10"/>
+      <w:bookmarkEnd w:id="9"/>
     </w:p>
     <w:sectPr>
-      <w:footerReference w:type="default" r:id="rId9"/>
+      <w:footerReference w:type="default" r:id="rId10"/>
       <w:pgSz w:w="11906" w:h="16838"/>
       <w:pgMar w:top="1417" w:right="1417" w:bottom="1417" w:left="1417" w:header="708" w:footer="708" w:gutter="0"/>
       <w:pgNumType w:start="0"/>

</xml_diff>